<commit_message>
add intro part of thesis
</commit_message>
<xml_diff>
--- a/docs/17373482-曲硕-中期报告v0.2.docx
+++ b/docs/17373482-曲硕-中期报告v0.2.docx
@@ -5089,9 +5089,9 @@
           <w:lang w:val="en"/>
         </w:rPr>
       </w:pPr>
-      <w:bookmarkStart w:id="0" w:name="_Toc648625239"/>
+      <w:bookmarkStart w:id="0" w:name="_Toc1029701272"/>
       <w:bookmarkStart w:id="1" w:name="_Toc140625374"/>
-      <w:bookmarkStart w:id="2" w:name="_Toc1029701272"/>
+      <w:bookmarkStart w:id="2" w:name="_Toc648625239"/>
       <w:r>
         <w:rPr>
           <w:rFonts w:hint="default" w:ascii="Times New Roman" w:hAnsi="Times New Roman" w:eastAsia="SimHei" w:cs="Times New Roman"/>
@@ -5160,9 +5160,9 @@
           <w:lang w:val="en"/>
         </w:rPr>
       </w:pPr>
-      <w:bookmarkStart w:id="3" w:name="_Toc271134143"/>
-      <w:bookmarkStart w:id="4" w:name="_Toc1936639632"/>
-      <w:bookmarkStart w:id="5" w:name="_Toc1172538992"/>
+      <w:bookmarkStart w:id="3" w:name="_Toc1172538992"/>
+      <w:bookmarkStart w:id="4" w:name="_Toc271134143"/>
+      <w:bookmarkStart w:id="5" w:name="_Toc1936639632"/>
       <w:r>
         <w:rPr>
           <w:rFonts w:hint="default" w:ascii="Times New Roman" w:hAnsi="Times New Roman" w:eastAsia="SimHei" w:cs="Times New Roman"/>
@@ -5251,8 +5251,8 @@
         </w:rPr>
       </w:pPr>
       <w:bookmarkStart w:id="6" w:name="_Toc786239673"/>
-      <w:bookmarkStart w:id="7" w:name="_Toc1086141732"/>
-      <w:bookmarkStart w:id="8" w:name="_Toc1130894031"/>
+      <w:bookmarkStart w:id="7" w:name="_Toc1130894031"/>
+      <w:bookmarkStart w:id="8" w:name="_Toc1086141732"/>
       <w:r>
         <w:rPr>
           <w:rFonts w:hint="default" w:ascii="Times New Roman" w:hAnsi="Times New Roman" w:eastAsia="SimHei" w:cs="Times New Roman"/>
@@ -5574,9 +5574,9 @@
           <w:lang w:val="en"/>
         </w:rPr>
       </w:pPr>
-      <w:bookmarkStart w:id="12" w:name="_Toc1119327797"/>
-      <w:bookmarkStart w:id="13" w:name="_Toc1246068198"/>
-      <w:bookmarkStart w:id="14" w:name="_Toc1480475592"/>
+      <w:bookmarkStart w:id="12" w:name="_Toc1246068198"/>
+      <w:bookmarkStart w:id="13" w:name="_Toc1480475592"/>
+      <w:bookmarkStart w:id="14" w:name="_Toc1119327797"/>
       <w:r>
         <w:rPr>
           <w:rFonts w:hint="default" w:ascii="Times New Roman" w:hAnsi="Times New Roman" w:eastAsia="SimSun"/>
@@ -5649,8 +5649,8 @@
           <w:lang w:val="en"/>
         </w:rPr>
       </w:pPr>
-      <w:bookmarkStart w:id="15" w:name="_Toc790743231"/>
-      <w:bookmarkStart w:id="16" w:name="_Toc627713664"/>
+      <w:bookmarkStart w:id="15" w:name="_Toc627713664"/>
+      <w:bookmarkStart w:id="16" w:name="_Toc790743231"/>
       <w:r>
         <w:rPr>
           <w:rFonts w:hint="default" w:ascii="Times New Roman" w:hAnsi="Times New Roman" w:eastAsia="SimSun"/>
@@ -5728,8 +5728,8 @@
           <w:lang w:val="en"/>
         </w:rPr>
       </w:pPr>
-      <w:bookmarkStart w:id="17" w:name="_Toc531117107"/>
-      <w:bookmarkStart w:id="18" w:name="_Toc16421127"/>
+      <w:bookmarkStart w:id="17" w:name="_Toc16421127"/>
+      <w:bookmarkStart w:id="18" w:name="_Toc531117107"/>
       <w:r>
         <w:rPr>
           <w:rFonts w:hint="default" w:ascii="Times New Roman" w:hAnsi="Times New Roman" w:eastAsia="SimSun"/>
@@ -5854,8 +5854,8 @@
           <w:lang w:val="en"/>
         </w:rPr>
       </w:pPr>
-      <w:bookmarkStart w:id="19" w:name="_Toc843439044"/>
-      <w:bookmarkStart w:id="20" w:name="_Toc410619179"/>
+      <w:bookmarkStart w:id="19" w:name="_Toc410619179"/>
+      <w:bookmarkStart w:id="20" w:name="_Toc843439044"/>
       <w:r>
         <w:rPr>
           <w:rFonts w:hint="default" w:ascii="Times New Roman" w:hAnsi="Times New Roman" w:eastAsia="SimSun"/>
@@ -6177,9 +6177,9 @@
           <w:lang w:val="en"/>
         </w:rPr>
       </w:pPr>
-      <w:bookmarkStart w:id="21" w:name="_Toc1632164186"/>
-      <w:bookmarkStart w:id="22" w:name="_Toc1632026519"/>
-      <w:bookmarkStart w:id="23" w:name="_Toc257730993"/>
+      <w:bookmarkStart w:id="21" w:name="_Toc257730993"/>
+      <w:bookmarkStart w:id="22" w:name="_Toc1632164186"/>
+      <w:bookmarkStart w:id="23" w:name="_Toc1632026519"/>
       <w:r>
         <w:rPr>
           <w:rFonts w:hint="default" w:ascii="Times New Roman" w:hAnsi="Times New Roman" w:eastAsia="SimSun"/>
@@ -7199,8 +7199,8 @@
           <w:lang w:val="en"/>
         </w:rPr>
       </w:pPr>
-      <w:bookmarkStart w:id="26" w:name="_Toc18254393"/>
-      <w:bookmarkStart w:id="27" w:name="_Toc393066790"/>
+      <w:bookmarkStart w:id="26" w:name="_Toc393066790"/>
+      <w:bookmarkStart w:id="27" w:name="_Toc18254393"/>
       <w:r>
         <w:rPr>
           <w:rFonts w:hint="default" w:ascii="Times New Roman" w:hAnsi="Times New Roman" w:eastAsia="SimSun"/>
@@ -7425,8 +7425,8 @@
           <w:lang w:val="en"/>
         </w:rPr>
       </w:pPr>
-      <w:bookmarkStart w:id="28" w:name="_Toc354461896"/>
-      <w:bookmarkStart w:id="29" w:name="_Toc1045001955"/>
+      <w:bookmarkStart w:id="28" w:name="_Toc1045001955"/>
+      <w:bookmarkStart w:id="29" w:name="_Toc354461896"/>
       <w:r>
         <w:rPr>
           <w:rFonts w:hint="default" w:ascii="Times New Roman" w:hAnsi="Times New Roman" w:eastAsia="SimSun"/>
@@ -7513,8 +7513,8 @@
           <w:lang w:val="en"/>
         </w:rPr>
       </w:pPr>
-      <w:bookmarkStart w:id="30" w:name="_Toc1771128733"/>
-      <w:bookmarkStart w:id="31" w:name="_Toc1469101117"/>
+      <w:bookmarkStart w:id="30" w:name="_Toc1469101117"/>
+      <w:bookmarkStart w:id="31" w:name="_Toc1771128733"/>
       <w:r>
         <w:rPr>
           <w:rFonts w:hint="default" w:ascii="Times New Roman" w:hAnsi="Times New Roman" w:eastAsia="SimSun"/>
@@ -7689,8 +7689,8 @@
           <w:lang w:val="en"/>
         </w:rPr>
       </w:pPr>
-      <w:bookmarkStart w:id="34" w:name="_Toc1801655938"/>
-      <w:bookmarkStart w:id="35" w:name="_Toc1124707938"/>
+      <w:bookmarkStart w:id="34" w:name="_Toc1124707938"/>
+      <w:bookmarkStart w:id="35" w:name="_Toc1801655938"/>
       <w:bookmarkStart w:id="36" w:name="_Toc1746720643"/>
       <w:r>
         <w:rPr>
@@ -7736,8 +7736,8 @@
           <w:lang w:val="en"/>
         </w:rPr>
       </w:pPr>
-      <w:bookmarkStart w:id="37" w:name="_Toc308847146"/>
-      <w:bookmarkStart w:id="38" w:name="_Toc1530371611"/>
+      <w:bookmarkStart w:id="37" w:name="_Toc1530371611"/>
+      <w:bookmarkStart w:id="38" w:name="_Toc308847146"/>
       <w:r>
         <w:rPr>
           <w:rFonts w:hint="default" w:ascii="Times New Roman" w:hAnsi="Times New Roman" w:eastAsia="SimSun"/>
@@ -7914,8 +7914,8 @@
           <w:lang w:val="en"/>
         </w:rPr>
       </w:pPr>
-      <w:bookmarkStart w:id="41" w:name="_Toc372276034"/>
-      <w:bookmarkStart w:id="42" w:name="_Toc1711820307"/>
+      <w:bookmarkStart w:id="41" w:name="_Toc1711820307"/>
+      <w:bookmarkStart w:id="42" w:name="_Toc372276034"/>
       <w:r>
         <w:rPr>
           <w:rFonts w:hint="default" w:ascii="Times New Roman" w:hAnsi="Times New Roman" w:eastAsia="SimSun"/>
@@ -8003,9 +8003,9 @@
           <w:lang w:val="en"/>
         </w:rPr>
       </w:pPr>
-      <w:bookmarkStart w:id="43" w:name="_Toc1779493723"/>
+      <w:bookmarkStart w:id="43" w:name="_Toc822683698"/>
       <w:bookmarkStart w:id="44" w:name="_Toc665066108"/>
-      <w:bookmarkStart w:id="45" w:name="_Toc822683698"/>
+      <w:bookmarkStart w:id="45" w:name="_Toc1779493723"/>
       <w:r>
         <w:rPr>
           <w:rFonts w:hint="default" w:ascii="Times New Roman" w:hAnsi="Times New Roman" w:eastAsia="SimSun"/>
@@ -9753,8 +9753,6 @@
         </w:rPr>
       </w:pPr>
       <w:bookmarkStart w:id="59" w:name="_Toc1456751464"/>
-      <w:bookmarkStart w:id="77" w:name="_GoBack"/>
-      <w:bookmarkEnd w:id="77"/>
       <w:r>
         <w:rPr>
           <w:rFonts w:hint="default" w:ascii="Times New Roman" w:hAnsi="Times New Roman" w:eastAsia="SimSun"/>
@@ -11126,6 +11124,12 @@
             <w:insideH w:val="single" w:color="auto" w:sz="4" w:space="0"/>
             <w:insideV w:val="single" w:color="auto" w:sz="4" w:space="0"/>
           </w:tblBorders>
+          <w:tblCellMar>
+            <w:top w:w="0" w:type="dxa"/>
+            <w:left w:w="108" w:type="dxa"/>
+            <w:bottom w:w="0" w:type="dxa"/>
+            <w:right w:w="108" w:type="dxa"/>
+          </w:tblCellMar>
         </w:tblPrEx>
         <w:tc>
           <w:tcPr>
@@ -11772,6 +11776,12 @@
             <w:insideH w:val="single" w:color="auto" w:sz="4" w:space="0"/>
             <w:insideV w:val="single" w:color="auto" w:sz="4" w:space="0"/>
           </w:tblBorders>
+          <w:tblCellMar>
+            <w:top w:w="0" w:type="dxa"/>
+            <w:left w:w="108" w:type="dxa"/>
+            <w:bottom w:w="0" w:type="dxa"/>
+            <w:right w:w="108" w:type="dxa"/>
+          </w:tblCellMar>
         </w:tblPrEx>
         <w:tc>
           <w:tcPr>
@@ -12418,6 +12428,12 @@
             <w:insideH w:val="single" w:color="auto" w:sz="4" w:space="0"/>
             <w:insideV w:val="single" w:color="auto" w:sz="4" w:space="0"/>
           </w:tblBorders>
+          <w:tblCellMar>
+            <w:top w:w="0" w:type="dxa"/>
+            <w:left w:w="108" w:type="dxa"/>
+            <w:bottom w:w="0" w:type="dxa"/>
+            <w:right w:w="108" w:type="dxa"/>
+          </w:tblCellMar>
         </w:tblPrEx>
         <w:tc>
           <w:tcPr>
@@ -13064,6 +13080,12 @@
             <w:insideH w:val="single" w:color="auto" w:sz="4" w:space="0"/>
             <w:insideV w:val="single" w:color="auto" w:sz="4" w:space="0"/>
           </w:tblBorders>
+          <w:tblCellMar>
+            <w:top w:w="0" w:type="dxa"/>
+            <w:left w:w="108" w:type="dxa"/>
+            <w:bottom w:w="0" w:type="dxa"/>
+            <w:right w:w="108" w:type="dxa"/>
+          </w:tblCellMar>
         </w:tblPrEx>
         <w:tc>
           <w:tcPr>
@@ -13698,6 +13720,12 @@
             <w:insideH w:val="single" w:color="auto" w:sz="4" w:space="0"/>
             <w:insideV w:val="single" w:color="auto" w:sz="4" w:space="0"/>
           </w:tblBorders>
+          <w:tblCellMar>
+            <w:top w:w="0" w:type="dxa"/>
+            <w:left w:w="108" w:type="dxa"/>
+            <w:bottom w:w="0" w:type="dxa"/>
+            <w:right w:w="108" w:type="dxa"/>
+          </w:tblCellMar>
         </w:tblPrEx>
         <w:tc>
           <w:tcPr>
@@ -16342,6 +16370,7 @@
                 <w:lang w:val="en"/>
               </w:rPr>
             </w:pPr>
+            <w:bookmarkStart w:id="77" w:name="_GoBack" w:colFirst="0" w:colLast="0"/>
             <w:r>
               <w:rPr>
                 <w:rFonts w:hint="default" w:ascii="Times New Roman" w:hAnsi="Times New Roman" w:eastAsia="SimSun" w:cs="SimSun"/>
@@ -17164,6 +17193,7 @@
           </w:p>
         </w:tc>
       </w:tr>
+      <w:bookmarkEnd w:id="77"/>
     </w:tbl>
     <w:p>
       <w:pPr>
@@ -23748,8 +23778,8 @@
           <w:lang w:val="en"/>
         </w:rPr>
       </w:pPr>
-      <w:bookmarkStart w:id="65" w:name="_Toc502170896"/>
-      <w:bookmarkStart w:id="66" w:name="_Toc628021471"/>
+      <w:bookmarkStart w:id="65" w:name="_Toc628021471"/>
+      <w:bookmarkStart w:id="66" w:name="_Toc502170896"/>
       <w:bookmarkStart w:id="67" w:name="_Toc886250720"/>
       <w:r>
         <w:rPr>
@@ -23791,8 +23821,8 @@
           <w:lang w:val="en"/>
         </w:rPr>
       </w:pPr>
-      <w:bookmarkStart w:id="68" w:name="_Toc1793579307"/>
-      <w:bookmarkStart w:id="69" w:name="_Toc834812700"/>
+      <w:bookmarkStart w:id="68" w:name="_Toc834812700"/>
+      <w:bookmarkStart w:id="69" w:name="_Toc1793579307"/>
       <w:bookmarkStart w:id="70" w:name="_Toc665595875"/>
       <w:r>
         <w:rPr>
@@ -24010,9 +24040,9 @@
           <w:lang w:val="en"/>
         </w:rPr>
       </w:pPr>
-      <w:bookmarkStart w:id="71" w:name="_Toc151681703"/>
-      <w:bookmarkStart w:id="72" w:name="_Toc2070287880"/>
-      <w:bookmarkStart w:id="73" w:name="_Toc1648735669"/>
+      <w:bookmarkStart w:id="71" w:name="_Toc2070287880"/>
+      <w:bookmarkStart w:id="72" w:name="_Toc1648735669"/>
+      <w:bookmarkStart w:id="73" w:name="_Toc151681703"/>
       <w:r>
         <w:rPr>
           <w:rFonts w:hint="default" w:ascii="Times New Roman" w:hAnsi="Times New Roman" w:eastAsia="SimSun"/>

</xml_diff>